<commit_message>
updated EER write up with comments from JJ
</commit_message>
<xml_diff>
--- a/EER_Writeup.docx
+++ b/EER_Writeup.docx
@@ -365,6 +365,24 @@
           <w:lang w:val="en-US"/>
         </w:rPr>
         <w:t>, electrical items shall have more information stored about their power requirements and non-electrical items shall show null for these attributes.</w:t>
+      </w:r>
+    </w:p>
+    <w:p>
+      <w:pPr>
+        <w:pStyle w:val="ListParagraph"/>
+        <w:numPr>
+          <w:ilvl w:val="0"/>
+          <w:numId w:val="1"/>
+        </w:numPr>
+        <w:rPr>
+          <w:lang w:val="en-US"/>
+        </w:rPr>
+      </w:pPr>
+      <w:r>
+        <w:rPr>
+          <w:lang w:val="en-US"/>
+        </w:rPr>
+        <w:t>It should be noted that for the case where more specializations are added to suppliers or items, these subclasses should be given their own tables to avoid a long list of nulls in the main superclass table. For now, we are using a single table with null values present to keep this iteration of the database clean.</w:t>
       </w:r>
     </w:p>
     <w:p>

</xml_diff>

<commit_message>
pdfd writeup and diagram to final document
</commit_message>
<xml_diff>
--- a/EER_Writeup.docx
+++ b/EER_Writeup.docx
@@ -468,21 +468,31 @@
         <w:rPr>
           <w:lang w:val="en-US"/>
         </w:rPr>
-        <w:t xml:space="preserve"> string representation of each </w:t>
-      </w:r>
-      <w:proofErr w:type="spellStart"/>
-      <w:r>
-        <w:rPr>
-          <w:lang w:val="en-US"/>
-        </w:rPr>
-        <w:t>order+qty</w:t>
-      </w:r>
-      <w:proofErr w:type="spellEnd"/>
-      <w:r>
-        <w:rPr>
-          <w:lang w:val="en-US"/>
-        </w:rPr>
-        <w:t xml:space="preserve"> to be printed out for business use). Each order line is mapped to the individual item being ordered.</w:t>
+        <w:t xml:space="preserve"> string representation of each order</w:t>
+      </w:r>
+      <w:r>
+        <w:rPr>
+          <w:lang w:val="en-US"/>
+        </w:rPr>
+        <w:t xml:space="preserve"> </w:t>
+      </w:r>
+      <w:r>
+        <w:rPr>
+          <w:lang w:val="en-US"/>
+        </w:rPr>
+        <w:t>+</w:t>
+      </w:r>
+      <w:r>
+        <w:rPr>
+          <w:lang w:val="en-US"/>
+        </w:rPr>
+        <w:t xml:space="preserve"> </w:t>
+      </w:r>
+      <w:r>
+        <w:rPr>
+          <w:lang w:val="en-US"/>
+        </w:rPr>
+        <w:t>qty to be printed out for business use). Each order line is mapped to the individual item being ordered.</w:t>
       </w:r>
     </w:p>
     <w:p>
@@ -533,6 +543,81 @@
           <w:lang w:val="en-US"/>
         </w:rPr>
         <w:t xml:space="preserve"> app for future point of sale operations as well as allowing customers to lookup previous orders. </w:t>
+      </w:r>
+    </w:p>
+    <w:p>
+      <w:pPr>
+        <w:rPr>
+          <w:lang w:val="en-US"/>
+        </w:rPr>
+      </w:pPr>
+    </w:p>
+    <w:p>
+      <w:pPr>
+        <w:rPr>
+          <w:lang w:val="en-US"/>
+        </w:rPr>
+      </w:pPr>
+      <w:r>
+        <w:rPr>
+          <w:lang w:val="en-US"/>
+        </w:rPr>
+        <w:br w:type="page"/>
+      </w:r>
+    </w:p>
+    <w:p>
+      <w:pPr>
+        <w:rPr>
+          <w:lang w:val="en-US"/>
+        </w:rPr>
+      </w:pPr>
+      <w:r>
+        <w:rPr>
+          <w:noProof/>
+          <w:lang w:val="en-US"/>
+        </w:rPr>
+        <w:lastRenderedPageBreak/>
+        <w:drawing>
+          <wp:inline distT="0" distB="0" distL="0" distR="0" wp14:anchorId="128A46A4" wp14:editId="22490C52">
+            <wp:extent cx="5943600" cy="4250055"/>
+            <wp:effectExtent l="0" t="0" r="1270" b="0"/>
+            <wp:docPr id="1" name="Picture 1"/>
+            <wp:cNvGraphicFramePr>
+              <a:graphicFrameLocks xmlns:a="http://schemas.openxmlformats.org/drawingml/2006/main" noChangeAspect="1"/>
+            </wp:cNvGraphicFramePr>
+            <a:graphic xmlns:a="http://schemas.openxmlformats.org/drawingml/2006/main">
+              <a:graphicData uri="http://schemas.openxmlformats.org/drawingml/2006/picture">
+                <pic:pic xmlns:pic="http://schemas.openxmlformats.org/drawingml/2006/picture">
+                  <pic:nvPicPr>
+                    <pic:cNvPr id="1" name="Picture 1"/>
+                    <pic:cNvPicPr/>
+                  </pic:nvPicPr>
+                  <pic:blipFill>
+                    <a:blip r:embed="rId5" cstate="print">
+                      <a:extLst>
+                        <a:ext uri="{28A0092B-C50C-407E-A947-70E740481C1C}">
+                          <a14:useLocalDpi xmlns:a14="http://schemas.microsoft.com/office/drawing/2010/main" val="0"/>
+                        </a:ext>
+                      </a:extLst>
+                    </a:blip>
+                    <a:stretch>
+                      <a:fillRect/>
+                    </a:stretch>
+                  </pic:blipFill>
+                  <pic:spPr>
+                    <a:xfrm>
+                      <a:off x="0" y="0"/>
+                      <a:ext cx="5943600" cy="4250055"/>
+                    </a:xfrm>
+                    <a:prstGeom prst="rect">
+                      <a:avLst/>
+                    </a:prstGeom>
+                  </pic:spPr>
+                </pic:pic>
+              </a:graphicData>
+            </a:graphic>
+          </wp:inline>
+        </w:drawing>
       </w:r>
     </w:p>
     <w:sectPr>

</xml_diff>